<commit_message>
Conceptual classes changed to reflect the new class diagram
</commit_message>
<xml_diff>
--- a/Design.docx
+++ b/Design.docx
@@ -56,20 +56,96 @@
           <w:numId w:val="1"/>
         </w:numPr>
       </w:pPr>
-      <w:r>
-        <w:t>SMS Messenger</w:t>
-      </w:r>
-    </w:p>
-    <w:p>
-      <w:pPr>
-        <w:pStyle w:val="ListParagraph"/>
-        <w:numPr>
-          <w:ilvl w:val="0"/>
-          <w:numId w:val="1"/>
-        </w:numPr>
-      </w:pPr>
-      <w:r>
-        <w:t>User</w:t>
+      <w:proofErr w:type="spellStart"/>
+      <w:proofErr w:type="gramStart"/>
+      <w:r>
+        <w:t>android.app.Activity</w:t>
+      </w:r>
+      <w:proofErr w:type="spellEnd"/>
+      <w:proofErr w:type="gramEnd"/>
+    </w:p>
+    <w:p>
+      <w:pPr>
+        <w:pStyle w:val="ListParagraph"/>
+        <w:numPr>
+          <w:ilvl w:val="0"/>
+          <w:numId w:val="1"/>
+        </w:numPr>
+      </w:pPr>
+      <w:proofErr w:type="spellStart"/>
+      <w:proofErr w:type="gramStart"/>
+      <w:r>
+        <w:t>android.fragment.app.DialogFragment</w:t>
+      </w:r>
+      <w:proofErr w:type="spellEnd"/>
+      <w:proofErr w:type="gramEnd"/>
+    </w:p>
+    <w:p>
+      <w:pPr>
+        <w:pStyle w:val="ListParagraph"/>
+        <w:numPr>
+          <w:ilvl w:val="0"/>
+          <w:numId w:val="1"/>
+        </w:numPr>
+      </w:pPr>
+      <w:proofErr w:type="spellStart"/>
+      <w:r>
+        <w:t>ErrorDialog</w:t>
+      </w:r>
+      <w:proofErr w:type="spellEnd"/>
+    </w:p>
+    <w:p>
+      <w:pPr>
+        <w:pStyle w:val="ListParagraph"/>
+        <w:numPr>
+          <w:ilvl w:val="0"/>
+          <w:numId w:val="1"/>
+        </w:numPr>
+      </w:pPr>
+      <w:proofErr w:type="spellStart"/>
+      <w:r>
+        <w:t>WarningDialog</w:t>
+      </w:r>
+      <w:proofErr w:type="spellEnd"/>
+    </w:p>
+    <w:p>
+      <w:pPr>
+        <w:pStyle w:val="ListParagraph"/>
+        <w:numPr>
+          <w:ilvl w:val="0"/>
+          <w:numId w:val="1"/>
+        </w:numPr>
+      </w:pPr>
+      <w:proofErr w:type="spellStart"/>
+      <w:r>
+        <w:t>MessageActivity</w:t>
+      </w:r>
+      <w:proofErr w:type="spellEnd"/>
+    </w:p>
+    <w:p>
+      <w:pPr>
+        <w:pStyle w:val="ListParagraph"/>
+        <w:numPr>
+          <w:ilvl w:val="0"/>
+          <w:numId w:val="1"/>
+        </w:numPr>
+      </w:pPr>
+      <w:proofErr w:type="spellStart"/>
+      <w:r>
+        <w:t>ConversationActivity</w:t>
+      </w:r>
+      <w:proofErr w:type="spellEnd"/>
+    </w:p>
+    <w:p>
+      <w:pPr>
+        <w:pStyle w:val="ListParagraph"/>
+        <w:numPr>
+          <w:ilvl w:val="0"/>
+          <w:numId w:val="1"/>
+        </w:numPr>
+      </w:pPr>
+      <w:r>
+        <w:t>Conversation</w:t>
       </w:r>
     </w:p>
     <w:p>
@@ -94,7 +170,7 @@
       </w:pPr>
       <w:proofErr w:type="spellStart"/>
       <w:r>
-        <w:t>TextQuery</w:t>
+        <w:t>ReceiverService</w:t>
       </w:r>
       <w:proofErr w:type="spellEnd"/>
     </w:p>
@@ -106,126 +182,51 @@
           <w:numId w:val="1"/>
         </w:numPr>
       </w:pPr>
-      <w:r>
-        <w:t>Sender</w:t>
-      </w:r>
-    </w:p>
-    <w:p>
-      <w:pPr>
-        <w:pStyle w:val="ListParagraph"/>
-        <w:numPr>
-          <w:ilvl w:val="0"/>
-          <w:numId w:val="1"/>
-        </w:numPr>
-      </w:pPr>
-      <w:r>
-        <w:t>Receiver</w:t>
-      </w:r>
-    </w:p>
-    <w:p>
-      <w:pPr>
-        <w:pStyle w:val="ListParagraph"/>
-        <w:numPr>
-          <w:ilvl w:val="0"/>
-          <w:numId w:val="1"/>
-        </w:numPr>
-      </w:pPr>
-      <w:r>
-        <w:t>Contacts</w:t>
-      </w:r>
-    </w:p>
-    <w:p>
-      <w:pPr>
-        <w:pStyle w:val="ListParagraph"/>
-        <w:numPr>
-          <w:ilvl w:val="0"/>
-          <w:numId w:val="1"/>
-        </w:numPr>
-      </w:pPr>
-      <w:r>
-        <w:t>Conversation</w:t>
-      </w:r>
-    </w:p>
-    <w:p>
-      <w:pPr>
-        <w:pStyle w:val="ListParagraph"/>
-        <w:numPr>
-          <w:ilvl w:val="0"/>
-          <w:numId w:val="1"/>
-        </w:numPr>
-      </w:pPr>
-      <w:r>
-        <w:t>Warning</w:t>
+      <w:proofErr w:type="spellStart"/>
+      <w:proofErr w:type="gramStart"/>
+      <w:r>
+        <w:t>android.app.Service</w:t>
+      </w:r>
+      <w:proofErr w:type="spellEnd"/>
+      <w:proofErr w:type="gramEnd"/>
+    </w:p>
+    <w:p>
+      <w:pPr>
+        <w:pStyle w:val="ListParagraph"/>
+        <w:numPr>
+          <w:ilvl w:val="0"/>
+          <w:numId w:val="1"/>
+        </w:numPr>
+      </w:pPr>
+      <w:r>
+        <w:t>Blacklist</w:t>
+      </w:r>
+    </w:p>
+    <w:p>
+      <w:pPr>
+        <w:pStyle w:val="ListParagraph"/>
+        <w:numPr>
+          <w:ilvl w:val="0"/>
+          <w:numId w:val="1"/>
+        </w:numPr>
+      </w:pPr>
+      <w:r>
+        <w:t>Contact</w:t>
+      </w:r>
+    </w:p>
+    <w:p>
+      <w:pPr>
+        <w:pStyle w:val="ListParagraph"/>
+        <w:numPr>
+          <w:ilvl w:val="0"/>
+          <w:numId w:val="1"/>
+        </w:numPr>
+      </w:pPr>
+      <w:r>
+        <w:t>Contact Manager</w:t>
       </w:r>
       <w:bookmarkStart w:id="0" w:name="_GoBack"/>
       <w:bookmarkEnd w:id="0"/>
-    </w:p>
-    <w:p>
-      <w:pPr>
-        <w:pStyle w:val="ListParagraph"/>
-        <w:numPr>
-          <w:ilvl w:val="0"/>
-          <w:numId w:val="1"/>
-        </w:numPr>
-      </w:pPr>
-      <w:r>
-        <w:t>Error</w:t>
-      </w:r>
-    </w:p>
-    <w:p>
-      <w:pPr>
-        <w:pStyle w:val="ListParagraph"/>
-        <w:numPr>
-          <w:ilvl w:val="0"/>
-          <w:numId w:val="1"/>
-        </w:numPr>
-      </w:pPr>
-      <w:proofErr w:type="spellStart"/>
-      <w:r>
-        <w:t>FileSystem</w:t>
-      </w:r>
-      <w:proofErr w:type="spellEnd"/>
-    </w:p>
-    <w:p>
-      <w:pPr>
-        <w:pStyle w:val="ListParagraph"/>
-        <w:numPr>
-          <w:ilvl w:val="0"/>
-          <w:numId w:val="1"/>
-        </w:numPr>
-      </w:pPr>
-      <w:r>
-        <w:t>Blacklist</w:t>
-      </w:r>
-    </w:p>
-    <w:p>
-      <w:pPr>
-        <w:pStyle w:val="ListParagraph"/>
-        <w:numPr>
-          <w:ilvl w:val="0"/>
-          <w:numId w:val="1"/>
-        </w:numPr>
-      </w:pPr>
-      <w:r>
-        <w:t>Draft</w:t>
-      </w:r>
-    </w:p>
-    <w:p>
-      <w:pPr>
-        <w:pStyle w:val="ListParagraph"/>
-        <w:numPr>
-          <w:ilvl w:val="0"/>
-          <w:numId w:val="1"/>
-        </w:numPr>
-      </w:pPr>
-      <w:r>
-        <w:t>Screen</w:t>
-      </w:r>
-    </w:p>
-    <w:p>
-      <w:pPr>
-        <w:pStyle w:val="ListParagraph"/>
-      </w:pPr>
     </w:p>
     <w:sectPr>
       <w:pgSz w:w="12240" w:h="15840"/>

</xml_diff>